<commit_message>
se agrega el reporteEVO360Individual
se agrega el reporteEVO360Individual
</commit_message>
<xml_diff>
--- a/Nirho/reportes/reporteEVO360.docx
+++ b/Nirho/reportes/reporteEVO360.docx
@@ -6,12 +6,19 @@
       <w:pPr>
         <w:pStyle w:val="ParrafoNirho"/>
       </w:pPr>
+      <w:r>
+        <w:t>|</w:t>
+      </w:r>
     </w:p>
     <w:p>
       <w:pPr>
         <w:pStyle w:val="ParrafoNirho"/>
       </w:pPr>
       <w:r>
+        <w:rPr>
+          <w:noProof/>
+          <w:lang w:eastAsia="es-MX"/>
+        </w:rPr>
         <w:drawing>
           <wp:inline distT="0" distB="0" distL="0" distR="0" wp14:anchorId="66BEA97D" wp14:editId="5FECC220">
             <wp:extent cx="5612130" cy="3091815"/>
@@ -19,7 +26,7 @@
             <wp:docPr id="2" name="Imagen 8">
               <a:extLst xmlns:a="http://schemas.openxmlformats.org/drawingml/2006/main">
                 <a:ext uri="{FF2B5EF4-FFF2-40B4-BE49-F238E27FC236}">
-                  <a16:creationId xmlns="" xmlns:p="http://schemas.openxmlformats.org/presentationml/2006/main" xmlns:a16="http://schemas.microsoft.com/office/drawing/2014/main" xmlns:lc="http://schemas.openxmlformats.org/drawingml/2006/lockedCanvas" id="{2240AD09-3D51-2C42-A469-E4451D99F06B}"/>
+                  <a16:creationId xmlns:lc="http://schemas.openxmlformats.org/drawingml/2006/lockedCanvas" xmlns:a16="http://schemas.microsoft.com/office/drawing/2014/main" xmlns:p="http://schemas.openxmlformats.org/presentationml/2006/main" xmlns="" xmlns:w="http://schemas.openxmlformats.org/wordprocessingml/2006/main" xmlns:w10="urn:schemas-microsoft-com:office:word" xmlns:v="urn:schemas-microsoft-com:vml" xmlns:o="urn:schemas-microsoft-com:office:office" id="{2240AD09-3D51-2C42-A469-E4451D99F06B}"/>
                 </a:ext>
               </a:extLst>
             </wp:docPr>
@@ -33,7 +40,7 @@
                     <pic:cNvPr id="9" name="Imagen 8">
                       <a:extLst>
                         <a:ext uri="{FF2B5EF4-FFF2-40B4-BE49-F238E27FC236}">
-                          <a16:creationId xmlns="" xmlns:p="http://schemas.openxmlformats.org/presentationml/2006/main" xmlns:a16="http://schemas.microsoft.com/office/drawing/2014/main" xmlns:lc="http://schemas.openxmlformats.org/drawingml/2006/lockedCanvas" id="{2240AD09-3D51-2C42-A469-E4451D99F06B}"/>
+                          <a16:creationId xmlns:lc="http://schemas.openxmlformats.org/drawingml/2006/lockedCanvas" xmlns:a16="http://schemas.microsoft.com/office/drawing/2014/main" xmlns:p="http://schemas.openxmlformats.org/presentationml/2006/main" xmlns="" xmlns:w="http://schemas.openxmlformats.org/wordprocessingml/2006/main" xmlns:w10="urn:schemas-microsoft-com:office:word" xmlns:v="urn:schemas-microsoft-com:vml" xmlns:o="urn:schemas-microsoft-com:office:office" id="{2240AD09-3D51-2C42-A469-E4451D99F06B}"/>
                         </a:ext>
                       </a:extLst>
                     </pic:cNvPr>
@@ -73,6 +80,7 @@
       <w:pPr>
         <w:ind w:left="3540" w:firstLine="708"/>
       </w:pPr>
+      <w:proofErr w:type="spellStart"/>
       <w:r>
         <w:rPr>
           <w:b/>
@@ -80,6 +88,7 @@
         </w:rPr>
         <w:t>nombre.empresa</w:t>
       </w:r>
+      <w:proofErr w:type="spellEnd"/>
     </w:p>
     <w:p/>
     <w:p/>
@@ -399,7 +408,7 @@
                 <v:shape id="_x0000_i1025" type="#_x0000_t75" style="width:519.4pt;height:225.1pt" o:ole="">
                   <v:imagedata r:id="rId9" o:title=""/>
                 </v:shape>
-                <o:OLEObject Type="Embed" ProgID="PBrush" ShapeID="_x0000_i1025" DrawAspect="Content" ObjectID="_1607478598" r:id="rId10"/>
+                <o:OLEObject Type="Embed" ProgID="PBrush" ShapeID="_x0000_i1025" DrawAspect="Content" ObjectID="_1607481649" r:id="rId10"/>
               </w:object>
             </w:r>
           </w:p>
@@ -479,6 +488,7 @@
     <w:p/>
     <w:p/>
     <w:p>
+      <w:bookmarkStart w:id="1" w:name="_GoBack"/>
       <w:r>
         <w:rPr>
           <w:noProof/>
@@ -533,6 +543,7 @@
           </wp:inline>
         </w:drawing>
       </w:r>
+      <w:bookmarkEnd w:id="1"/>
     </w:p>
     <w:p>
       <w:r>
@@ -660,10 +671,7 @@
       </w:pPr>
     </w:p>
     <w:p/>
-    <w:p>
-      <w:bookmarkStart w:id="1" w:name="_GoBack"/>
-      <w:bookmarkEnd w:id="1"/>
-    </w:p>
+    <w:p/>
     <w:p/>
     <w:p>
       <w:pPr>
@@ -985,8 +993,17 @@
                 <w:b/>
                 <w:sz w:val="24"/>
               </w:rPr>
-              <w:t>Consultor niRHo</w:t>
+              <w:t xml:space="preserve">Consultor </w:t>
             </w:r>
+            <w:proofErr w:type="spellStart"/>
+            <w:r>
+              <w:rPr>
+                <w:b/>
+                <w:sz w:val="24"/>
+              </w:rPr>
+              <w:t>niRHo</w:t>
+            </w:r>
+            <w:proofErr w:type="spellEnd"/>
           </w:p>
         </w:tc>
         <w:tc>
@@ -1398,7 +1415,7 @@
         </mc:Choice>
         <mc:Fallback>
           <w:pict>
-            <v:shapetype w14:anchorId="06A9B73B" id="_x0000_t6" coordsize="21600,21600" o:spt="6" path="m,l,21600r21600,xe">
+            <v:shapetype w14:anchorId="4C88E288" id="_x0000_t6" coordsize="21600,21600" o:spt="6" path="m,l,21600r21600,xe">
               <v:stroke joinstyle="miter"/>
               <v:path gradientshapeok="t" o:connecttype="custom" o:connectlocs="0,0;0,10800;0,21600;10800,21600;21600,21600;10800,10800" textboxrect="1800,12600,12600,19800"/>
             </v:shapetype>
@@ -1449,7 +1466,7 @@
                       <a:effectLst/>
                       <a:extLst>
                         <a:ext uri="{C572A759-6A51-4108-AA02-DFA0A04FC94B}">
-                          <ma14:wrappingTextBoxFlag xmlns:mo="http://schemas.microsoft.com/office/mac/office/2008/main" xmlns:mv="urn:schemas-microsoft-com:mac:vml" xmlns:ma14="http://schemas.microsoft.com/office/mac/drawingml/2011/main" xmlns:w="http://schemas.openxmlformats.org/wordprocessingml/2006/main" xmlns:w10="urn:schemas-microsoft-com:office:word" xmlns:v="urn:schemas-microsoft-com:vml" xmlns:o="urn:schemas-microsoft-com:office:office" xmlns="" xmlns:w16se="http://schemas.microsoft.com/office/word/2015/wordml/symex" xmlns:cx="http://schemas.microsoft.com/office/drawing/2014/chartex"/>
+                          <ma14:wrappingTextBoxFlag xmlns:cx="http://schemas.microsoft.com/office/drawing/2014/chartex" xmlns:w16se="http://schemas.microsoft.com/office/word/2015/wordml/symex" xmlns="" xmlns:o="urn:schemas-microsoft-com:office:office" xmlns:v="urn:schemas-microsoft-com:vml" xmlns:w10="urn:schemas-microsoft-com:office:word" xmlns:w="http://schemas.openxmlformats.org/wordprocessingml/2006/main" xmlns:ma14="http://schemas.microsoft.com/office/mac/drawingml/2011/main" xmlns:mv="urn:schemas-microsoft-com:mac:vml" xmlns:mo="http://schemas.microsoft.com/office/mac/office/2008/main"/>
                         </a:ext>
                       </a:extLst>
                     </wps:spPr>
@@ -1681,7 +1698,7 @@
         </mc:Choice>
         <mc:Fallback>
           <w:pict>
-            <v:shape w14:anchorId="6A70A5A9" id="Snip Single Corner Rectangle 14" o:spid="_x0000_s1026" style="position:absolute;margin-left:475.65pt;margin-top:-64.75pt;width:126pt;height:117pt;rotation:-90;z-index:-251655680;visibility:visible;mso-wrap-style:square;mso-width-percent:0;mso-height-percent:0;mso-wrap-distance-left:9pt;mso-wrap-distance-top:0;mso-wrap-distance-right:9pt;mso-wrap-distance-bottom:0;mso-position-horizontal:absolute;mso-position-horizontal-relative:text;mso-position-vertical:absolute;mso-position-vertical-relative:text;mso-width-percent:0;mso-height-percent:0;mso-width-relative:margin;mso-height-relative:margin;v-text-anchor:middle" coordsize="1600200,1485900" o:gfxdata="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" path="m,l857250,r400050,742950l1600200,1485900,,1485900,,xe" fillcolor="#677378" stroked="f">
+            <v:shape w14:anchorId="2D18ED2A" id="Snip Single Corner Rectangle 14" o:spid="_x0000_s1026" style="position:absolute;margin-left:475.65pt;margin-top:-64.75pt;width:126pt;height:117pt;rotation:-90;z-index:-251655680;visibility:visible;mso-wrap-style:square;mso-width-percent:0;mso-height-percent:0;mso-wrap-distance-left:9pt;mso-wrap-distance-top:0;mso-wrap-distance-right:9pt;mso-wrap-distance-bottom:0;mso-position-horizontal:absolute;mso-position-horizontal-relative:text;mso-position-vertical:absolute;mso-position-vertical-relative:text;mso-width-percent:0;mso-height-percent:0;mso-width-relative:margin;mso-height-relative:margin;v-text-anchor:middle" coordsize="1600200,1485900" o:gfxdata="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" path="m,l857250,r400050,742950l1600200,1485900,,1485900,,xe" fillcolor="#677378" stroked="f">
               <v:shadow on="t" color="black" opacity="22937f" origin=",.5" offset="0,.63889mm"/>
               <v:path arrowok="t" o:connecttype="custom" o:connectlocs="0,0;857250,0;1257300,742950;1600200,1485900;0,1485900;0,0" o:connectangles="0,0,0,0,0,0"/>
             </v:shape>
@@ -1784,7 +1801,7 @@
         </mc:Choice>
         <mc:Fallback>
           <w:pict>
-            <v:rect w14:anchorId="4146ED8E" id="Rectángulo 2" o:spid="_x0000_s1026" style="position:absolute;margin-left:465.15pt;margin-top:17.8pt;width:29.7pt;height:25.5pt;z-index:251687936;visibility:visible;mso-wrap-style:square;mso-width-percent:0;mso-height-percent:0;mso-wrap-distance-left:9pt;mso-wrap-distance-top:0;mso-wrap-distance-right:9pt;mso-wrap-distance-bottom:0;mso-position-horizontal:absolute;mso-position-horizontal-relative:text;mso-position-vertical:absolute;mso-position-vertical-relative:text;mso-width-percent:0;mso-height-percent:0;mso-width-relative:margin;mso-height-relative:margin;v-text-anchor:middle" o:gfxdata="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" fillcolor="#b8c426" stroked="f" strokeweight="2pt"/>
+            <v:rect w14:anchorId="6A346F37" id="Rectángulo 2" o:spid="_x0000_s1026" style="position:absolute;margin-left:465.15pt;margin-top:17.8pt;width:29.7pt;height:25.5pt;z-index:251687936;visibility:visible;mso-wrap-style:square;mso-width-percent:0;mso-height-percent:0;mso-wrap-distance-left:9pt;mso-wrap-distance-top:0;mso-wrap-distance-right:9pt;mso-wrap-distance-bottom:0;mso-position-horizontal:absolute;mso-position-horizontal-relative:text;mso-position-vertical:absolute;mso-position-vertical-relative:text;mso-width-percent:0;mso-height-percent:0;mso-width-relative:margin;mso-height-relative:margin;v-text-anchor:middle" o:gfxdata="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" fillcolor="#b8c426" stroked="f" strokeweight="2pt"/>
           </w:pict>
         </mc:Fallback>
       </mc:AlternateContent>
@@ -2336,7 +2353,7 @@
         </mc:Choice>
         <mc:Fallback>
           <w:pict>
-            <v:rect w14:anchorId="263E472A" id="Rectángulo 2" o:spid="_x0000_s1026" style="position:absolute;margin-left:470.7pt;margin-top:.25pt;width:16.2pt;height:14.25pt;z-index:251638784;visibility:visible;mso-wrap-style:square;mso-width-percent:0;mso-height-percent:0;mso-wrap-distance-left:9pt;mso-wrap-distance-top:0;mso-wrap-distance-right:9pt;mso-wrap-distance-bottom:0;mso-position-horizontal:absolute;mso-position-horizontal-relative:text;mso-position-vertical:absolute;mso-position-vertical-relative:text;mso-width-percent:0;mso-height-percent:0;mso-width-relative:margin;mso-height-relative:margin;v-text-anchor:middle" o:gfxdata="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" fillcolor="#b8c426" stroked="f" strokeweight="2pt"/>
+            <v:rect w14:anchorId="174DFB69" id="Rectángulo 2" o:spid="_x0000_s1026" style="position:absolute;margin-left:470.7pt;margin-top:.25pt;width:16.2pt;height:14.25pt;z-index:251638784;visibility:visible;mso-wrap-style:square;mso-width-percent:0;mso-height-percent:0;mso-wrap-distance-left:9pt;mso-wrap-distance-top:0;mso-wrap-distance-right:9pt;mso-wrap-distance-bottom:0;mso-position-horizontal:absolute;mso-position-horizontal-relative:text;mso-position-vertical:absolute;mso-position-vertical-relative:text;mso-width-percent:0;mso-height-percent:0;mso-width-relative:margin;mso-height-relative:margin;v-text-anchor:middle" o:gfxdata="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" fillcolor="#b8c426" stroked="f" strokeweight="2pt"/>
           </w:pict>
         </mc:Fallback>
       </mc:AlternateContent>
@@ -2569,7 +2586,7 @@
         </mc:Choice>
         <mc:Fallback>
           <w:pict>
-            <v:rect w14:anchorId="6091E601" id="Rectángulo 1" o:spid="_x0000_s1026" style="position:absolute;margin-left:-108.3pt;margin-top:-55.65pt;width:241.5pt;height:831.75pt;z-index:-251680768;visibility:visible;mso-wrap-style:square;mso-width-percent:0;mso-height-percent:0;mso-wrap-distance-left:9pt;mso-wrap-distance-top:0;mso-wrap-distance-right:9pt;mso-wrap-distance-bottom:0;mso-position-horizontal:absolute;mso-position-horizontal-relative:text;mso-position-vertical:absolute;mso-position-vertical-relative:text;mso-width-percent:0;mso-height-percent:0;mso-width-relative:margin;mso-height-relative:margin;v-text-anchor:middle" o:gfxdata="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" fillcolor="#b8c426" stroked="f" strokeweight="2pt"/>
+            <v:rect w14:anchorId="6FDE14B6" id="Rectángulo 1" o:spid="_x0000_s1026" style="position:absolute;margin-left:-108.3pt;margin-top:-55.65pt;width:241.5pt;height:831.75pt;z-index:-251680768;visibility:visible;mso-wrap-style:square;mso-width-percent:0;mso-height-percent:0;mso-wrap-distance-left:9pt;mso-wrap-distance-top:0;mso-wrap-distance-right:9pt;mso-wrap-distance-bottom:0;mso-position-horizontal:absolute;mso-position-horizontal-relative:text;mso-position-vertical:absolute;mso-position-vertical-relative:text;mso-width-percent:0;mso-height-percent:0;mso-width-relative:margin;mso-height-relative:margin;v-text-anchor:middle" o:gfxdata="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" fillcolor="#b8c426" stroked="f" strokeweight="2pt"/>
           </w:pict>
         </mc:Fallback>
       </mc:AlternateContent>
@@ -3558,6 +3575,7 @@
   <w:style w:type="character" w:default="1" w:styleId="Fuentedeprrafopredeter">
     <w:name w:val="Default Paragraph Font"/>
     <w:uiPriority w:val="1"/>
+    <w:semiHidden/>
     <w:unhideWhenUsed/>
   </w:style>
   <w:style w:type="table" w:default="1" w:styleId="Tablanormal">
@@ -4091,11 +4109,11 @@
         </c:dLbls>
         <c:marker val="1"/>
         <c:smooth val="0"/>
-        <c:axId val="-689042560"/>
-        <c:axId val="-689046368"/>
+        <c:axId val="1679061392"/>
+        <c:axId val="1679051600"/>
       </c:lineChart>
       <c:catAx>
-        <c:axId val="-689042560"/>
+        <c:axId val="1679061392"/>
         <c:scaling>
           <c:orientation val="minMax"/>
         </c:scaling>
@@ -4138,7 +4156,7 @@
             <a:endParaRPr lang="es-MX"/>
           </a:p>
         </c:txPr>
-        <c:crossAx val="-689046368"/>
+        <c:crossAx val="1679051600"/>
         <c:crosses val="autoZero"/>
         <c:auto val="1"/>
         <c:lblAlgn val="ctr"/>
@@ -4146,7 +4164,7 @@
         <c:noMultiLvlLbl val="0"/>
       </c:catAx>
       <c:valAx>
-        <c:axId val="-689046368"/>
+        <c:axId val="1679051600"/>
         <c:scaling>
           <c:orientation val="minMax"/>
         </c:scaling>
@@ -4197,7 +4215,7 @@
             <a:endParaRPr lang="es-MX"/>
           </a:p>
         </c:txPr>
-        <c:crossAx val="-689042560"/>
+        <c:crossAx val="1679061392"/>
         <c:crosses val="autoZero"/>
         <c:crossBetween val="between"/>
       </c:valAx>
@@ -4547,11 +4565,11 @@
           <c:showPercent val="0"/>
           <c:showBubbleSize val="0"/>
         </c:dLbls>
-        <c:axId val="-689045824"/>
-        <c:axId val="-689045280"/>
+        <c:axId val="1679061936"/>
+        <c:axId val="1679053232"/>
       </c:radarChart>
       <c:catAx>
-        <c:axId val="-689045824"/>
+        <c:axId val="1679061936"/>
         <c:scaling>
           <c:orientation val="minMax"/>
         </c:scaling>
@@ -4594,7 +4612,7 @@
             <a:endParaRPr lang="es-MX"/>
           </a:p>
         </c:txPr>
-        <c:crossAx val="-689045280"/>
+        <c:crossAx val="1679053232"/>
         <c:crosses val="autoZero"/>
         <c:auto val="1"/>
         <c:lblAlgn val="ctr"/>
@@ -4602,7 +4620,7 @@
         <c:noMultiLvlLbl val="0"/>
       </c:catAx>
       <c:valAx>
-        <c:axId val="-689045280"/>
+        <c:axId val="1679053232"/>
         <c:scaling>
           <c:orientation val="minMax"/>
         </c:scaling>
@@ -4653,7 +4671,7 @@
             <a:endParaRPr lang="es-MX"/>
           </a:p>
         </c:txPr>
-        <c:crossAx val="-689045824"/>
+        <c:crossAx val="1679061936"/>
         <c:crosses val="autoZero"/>
         <c:crossBetween val="between"/>
       </c:valAx>
@@ -6109,7 +6127,7 @@
 </file>
 
 <file path=customXml/itemProps1.xml><?xml version="1.0" encoding="utf-8"?>
-<ds:datastoreItem xmlns:ds="http://schemas.openxmlformats.org/officeDocument/2006/customXml" ds:itemID="{A1921DCD-31A2-4FC3-BB90-E5CADFE89228}">
+<ds:datastoreItem xmlns:ds="http://schemas.openxmlformats.org/officeDocument/2006/customXml" ds:itemID="{41D68A5B-0113-4CB0-8259-447AA8B82E61}">
   <ds:schemaRefs>
     <ds:schemaRef ds:uri="http://schemas.openxmlformats.org/officeDocument/2006/bibliography"/>
   </ds:schemaRefs>

</xml_diff>